<commit_message>
c# and MCCSS added to res
</commit_message>
<xml_diff>
--- a/Resume.docx
+++ b/Resume.docx
@@ -362,6 +362,8 @@
       <w:r>
         <w:rPr>
           <w:rFonts w:ascii="Segoe UI" w:hAnsi="Segoe UI" w:cs="Segoe UI"/>
+          <w:b/>
+          <w:bCs/>
           <w:sz w:val="20"/>
           <w:szCs w:val="20"/>
         </w:rPr>
@@ -1368,6 +1370,7 @@
           <w:bCs/>
         </w:rPr>
       </w:pPr>
+      <w:proofErr w:type="spellStart"/>
       <w:r>
         <w:rPr>
           <w:rFonts w:ascii="Segoe UI" w:hAnsi="Segoe UI" w:cs="Segoe UI"/>
@@ -1377,6 +1380,7 @@
         </w:rPr>
         <w:t>SamOS</w:t>
       </w:r>
+      <w:proofErr w:type="spellEnd"/>
       <w:r>
         <w:rPr>
           <w:rFonts w:ascii="Segoe UI" w:hAnsi="Segoe UI" w:cs="Segoe UI"/>
@@ -1786,7 +1790,16 @@
           <w:szCs w:val="24"/>
         </w:rPr>
         <w:tab/>
-        <w:t xml:space="preserve">                     Awards &amp; Accomplishments</w:t>
+        <w:t xml:space="preserve">                     Awards &amp; </w:t>
+      </w:r>
+      <w:r>
+        <w:rPr>
+          <w:rFonts w:ascii="Segoe UI" w:hAnsi="Segoe UI" w:cs="Segoe UI"/>
+          <w:color w:val="C00000"/>
+          <w:sz w:val="24"/>
+          <w:szCs w:val="24"/>
+        </w:rPr>
+        <w:t>Involvement</w:t>
       </w:r>
     </w:p>
     <w:tbl>
@@ -1923,6 +1936,15 @@
                 <w:szCs w:val="18"/>
               </w:rPr>
               <w:t xml:space="preserve"> </w:t>
+            </w:r>
+            <w:r>
+              <w:rPr>
+                <w:rFonts w:ascii="Segoe UI" w:hAnsi="Segoe UI" w:cs="Segoe UI"/>
+                <w:color w:val="000000" w:themeColor="text1"/>
+                <w:sz w:val="18"/>
+                <w:szCs w:val="18"/>
+              </w:rPr>
+              <w:t xml:space="preserve">C#, </w:t>
             </w:r>
             <w:r>
               <w:rPr>
@@ -2231,8 +2253,20 @@
                   <w:sz w:val="20"/>
                   <w:szCs w:val="20"/>
                 </w:rPr>
-                <w:t>Winner of IBM/ Marist Datathon</w:t>
+                <w:t xml:space="preserve">Winner of IBM/ Marist </w:t>
               </w:r>
+              <w:proofErr w:type="spellStart"/>
+              <w:r>
+                <w:rPr>
+                  <w:rStyle w:val="Hyperlink"/>
+                  <w:rFonts w:ascii="Segoe UI" w:hAnsi="Segoe UI" w:cs="Segoe UI"/>
+                  <w:color w:val="FF0000"/>
+                  <w:sz w:val="20"/>
+                  <w:szCs w:val="20"/>
+                </w:rPr>
+                <w:t>Datathon</w:t>
+              </w:r>
+              <w:proofErr w:type="spellEnd"/>
             </w:hyperlink>
           </w:p>
           <w:p>
@@ -2260,7 +2294,55 @@
                 <w:sz w:val="20"/>
                 <w:szCs w:val="20"/>
               </w:rPr>
-              <w:t>Captain of competitive rock climbing team</w:t>
+              <w:t xml:space="preserve">Captain of competitive </w:t>
+            </w:r>
+            <w:proofErr w:type="gramStart"/>
+            <w:r>
+              <w:rPr>
+                <w:rFonts w:ascii="Segoe UI" w:hAnsi="Segoe UI" w:cs="Segoe UI"/>
+                <w:color w:val="000000" w:themeColor="text1"/>
+                <w:sz w:val="20"/>
+                <w:szCs w:val="20"/>
+              </w:rPr>
+              <w:t>rock climbing</w:t>
+            </w:r>
+            <w:proofErr w:type="gramEnd"/>
+            <w:r>
+              <w:rPr>
+                <w:rFonts w:ascii="Segoe UI" w:hAnsi="Segoe UI" w:cs="Segoe UI"/>
+                <w:color w:val="000000" w:themeColor="text1"/>
+                <w:sz w:val="20"/>
+                <w:szCs w:val="20"/>
+              </w:rPr>
+              <w:t xml:space="preserve"> team</w:t>
+            </w:r>
+          </w:p>
+          <w:p>
+            <w:pPr>
+              <w:pStyle w:val="ListParagraph"/>
+              <w:numPr>
+                <w:ilvl w:val="0"/>
+                <w:numId w:val="10"/>
+              </w:numPr>
+              <w:tabs>
+                <w:tab w:val="left" w:pos="4032"/>
+                <w:tab w:val="right" w:pos="9517"/>
+              </w:tabs>
+              <w:rPr>
+                <w:rFonts w:ascii="Segoe UI" w:hAnsi="Segoe UI" w:cs="Segoe UI"/>
+                <w:color w:val="000000" w:themeColor="text1"/>
+                <w:sz w:val="20"/>
+                <w:szCs w:val="20"/>
+              </w:rPr>
+            </w:pPr>
+            <w:r>
+              <w:rPr>
+                <w:rFonts w:ascii="Segoe UI" w:hAnsi="Segoe UI" w:cs="Segoe UI"/>
+                <w:color w:val="000000" w:themeColor="text1"/>
+                <w:sz w:val="20"/>
+                <w:szCs w:val="20"/>
+              </w:rPr>
+              <w:t>Member of Marist College Computer Science Society</w:t>
             </w:r>
           </w:p>
           <w:p>

</xml_diff>